<commit_message>
Code and documentation refactoring
</commit_message>
<xml_diff>
--- a/Documentation/Technical Report/Technical Report.docx
+++ b/Documentation/Technical Report/Technical Report.docx
@@ -1811,25 +1811,7 @@
           <w:sz w:val="24"/>
           <w:szCs w:val="24"/>
         </w:rPr>
-        <w:t xml:space="preserve">: an interface that provides Select and </w:t>
-      </w:r>
-      <w:proofErr w:type="spellStart"/>
-      <w:r>
-        <w:rPr>
-          <w:rFonts w:asciiTheme="majorBidi" w:hAnsiTheme="majorBidi" w:cstheme="majorBidi"/>
-          <w:sz w:val="24"/>
-          <w:szCs w:val="24"/>
-        </w:rPr>
-        <w:t>SelectAll</w:t>
-      </w:r>
-      <w:proofErr w:type="spellEnd"/>
-      <w:r>
-        <w:rPr>
-          <w:rFonts w:asciiTheme="majorBidi" w:hAnsiTheme="majorBidi" w:cstheme="majorBidi"/>
-          <w:sz w:val="24"/>
-          <w:szCs w:val="24"/>
-        </w:rPr>
-        <w:t xml:space="preserve"> behaviors to the implementing class.</w:t>
+        <w:t>: an interface that provides Select and SelectAll behaviors to the implementing class.</w:t>
       </w:r>
     </w:p>
     <w:p>
@@ -3188,23 +3170,7 @@
           <w:sz w:val="24"/>
           <w:szCs w:val="24"/>
         </w:rPr>
-        <w:t xml:space="preserve">used when the user is adding a new question or editing an existing question, </w:t>
-      </w:r>
-      <w:r>
-        <w:rPr>
-          <w:rFonts w:asciiTheme="majorBidi" w:hAnsiTheme="majorBidi" w:cstheme="majorBidi"/>
-          <w:sz w:val="24"/>
-          <w:szCs w:val="24"/>
-        </w:rPr>
-        <w:t>it is</w:t>
-      </w:r>
-      <w:r>
-        <w:rPr>
-          <w:rFonts w:asciiTheme="majorBidi" w:hAnsiTheme="majorBidi" w:cstheme="majorBidi"/>
-          <w:sz w:val="24"/>
-          <w:szCs w:val="24"/>
-        </w:rPr>
-        <w:t xml:space="preserve"> usually opened as a form dialog invoked by the main form when the user clicks on add or edit buttons.</w:t>
+        <w:t>used when the user is adding a new question or editing an existing question, it is usually opened as a form dialog invoked by the main form when the user clicks on add or edit buttons.</w:t>
       </w:r>
     </w:p>
     <w:p>
@@ -3439,29 +3405,7 @@
           <w:szCs w:val="28"/>
           <w:u w:val="single"/>
         </w:rPr>
-        <w:t>Naming</w:t>
-      </w:r>
-      <w:r>
-        <w:rPr>
-          <w:rFonts w:asciiTheme="majorBidi" w:hAnsiTheme="majorBidi" w:cstheme="majorBidi"/>
-          <w:b/>
-          <w:bCs/>
-          <w:sz w:val="28"/>
-          <w:szCs w:val="28"/>
-          <w:u w:val="single"/>
-        </w:rPr>
-        <w:t xml:space="preserve"> </w:t>
-      </w:r>
-      <w:r>
-        <w:rPr>
-          <w:rFonts w:asciiTheme="majorBidi" w:hAnsiTheme="majorBidi" w:cstheme="majorBidi"/>
-          <w:b/>
-          <w:bCs/>
-          <w:sz w:val="28"/>
-          <w:szCs w:val="28"/>
-          <w:u w:val="single"/>
-        </w:rPr>
-        <w:t>Co</w:t>
+        <w:t>Naming Co</w:t>
       </w:r>
       <w:r>
         <w:rPr>
@@ -3565,33 +3509,15 @@
           <w:sz w:val="24"/>
           <w:szCs w:val="24"/>
         </w:rPr>
-        <w:t>Class</w:t>
-      </w:r>
-      <w:r>
-        <w:rPr>
-          <w:rFonts w:asciiTheme="majorBidi" w:hAnsiTheme="majorBidi" w:cstheme="majorBidi"/>
-          <w:b/>
-          <w:bCs/>
-          <w:sz w:val="24"/>
-          <w:szCs w:val="24"/>
-        </w:rPr>
-        <w:t xml:space="preserve"> </w:t>
-      </w:r>
-      <w:r>
-        <w:rPr>
-          <w:rFonts w:asciiTheme="majorBidi" w:hAnsiTheme="majorBidi" w:cstheme="majorBidi"/>
-          <w:sz w:val="24"/>
-          <w:szCs w:val="24"/>
-        </w:rPr>
-        <w:t xml:space="preserve">: </w:t>
-      </w:r>
-      <w:r>
-        <w:rPr>
-          <w:rFonts w:asciiTheme="majorBidi" w:hAnsiTheme="majorBidi" w:cstheme="majorBidi"/>
-          <w:sz w:val="24"/>
-          <w:szCs w:val="24"/>
-        </w:rPr>
-        <w:t>using pascal case (Example: ClassName)</w:t>
+        <w:t xml:space="preserve">Class </w:t>
+      </w:r>
+      <w:r>
+        <w:rPr>
+          <w:rFonts w:asciiTheme="majorBidi" w:hAnsiTheme="majorBidi" w:cstheme="majorBidi"/>
+          <w:sz w:val="24"/>
+          <w:szCs w:val="24"/>
+        </w:rPr>
+        <w:t>: using pascal case (Example: ClassName)</w:t>
       </w:r>
     </w:p>
     <w:p>
@@ -3633,23 +3559,7 @@
           <w:sz w:val="24"/>
           <w:szCs w:val="24"/>
         </w:rPr>
-        <w:t xml:space="preserve">using pascal case (Example: </w:t>
-      </w:r>
-      <w:r>
-        <w:rPr>
-          <w:rFonts w:asciiTheme="majorBidi" w:hAnsiTheme="majorBidi" w:cstheme="majorBidi"/>
-          <w:sz w:val="24"/>
-          <w:szCs w:val="24"/>
-        </w:rPr>
-        <w:t>Method</w:t>
-      </w:r>
-      <w:r>
-        <w:rPr>
-          <w:rFonts w:asciiTheme="majorBidi" w:hAnsiTheme="majorBidi" w:cstheme="majorBidi"/>
-          <w:sz w:val="24"/>
-          <w:szCs w:val="24"/>
-        </w:rPr>
-        <w:t>Name)</w:t>
+        <w:t>using pascal case (Example: MethodName)</w:t>
       </w:r>
     </w:p>
     <w:p>
@@ -3675,41 +3585,15 @@
           <w:sz w:val="24"/>
           <w:szCs w:val="24"/>
         </w:rPr>
-        <w:t>Property</w:t>
-      </w:r>
-      <w:r>
-        <w:rPr>
-          <w:rFonts w:asciiTheme="majorBidi" w:hAnsiTheme="majorBidi" w:cstheme="majorBidi"/>
-          <w:b/>
-          <w:bCs/>
-          <w:sz w:val="24"/>
-          <w:szCs w:val="24"/>
-        </w:rPr>
-        <w:t xml:space="preserve"> </w:t>
-      </w:r>
-      <w:r>
-        <w:rPr>
-          <w:rFonts w:asciiTheme="majorBidi" w:hAnsiTheme="majorBidi" w:cstheme="majorBidi"/>
-          <w:sz w:val="24"/>
-          <w:szCs w:val="24"/>
-        </w:rPr>
-        <w:t xml:space="preserve">: using pascal case (Example: </w:t>
-      </w:r>
-      <w:r>
-        <w:rPr>
-          <w:rFonts w:asciiTheme="majorBidi" w:hAnsiTheme="majorBidi" w:cstheme="majorBidi"/>
-          <w:sz w:val="24"/>
-          <w:szCs w:val="24"/>
-        </w:rPr>
-        <w:t>Property</w:t>
-      </w:r>
-      <w:r>
-        <w:rPr>
-          <w:rFonts w:asciiTheme="majorBidi" w:hAnsiTheme="majorBidi" w:cstheme="majorBidi"/>
-          <w:sz w:val="24"/>
-          <w:szCs w:val="24"/>
-        </w:rPr>
-        <w:t>Name)</w:t>
+        <w:t xml:space="preserve">Property </w:t>
+      </w:r>
+      <w:r>
+        <w:rPr>
+          <w:rFonts w:asciiTheme="majorBidi" w:hAnsiTheme="majorBidi" w:cstheme="majorBidi"/>
+          <w:sz w:val="24"/>
+          <w:szCs w:val="24"/>
+        </w:rPr>
+        <w:t>: using pascal case (Example: PropertyName)</w:t>
       </w:r>
     </w:p>
     <w:p>
@@ -3763,23 +3647,7 @@
           <w:sz w:val="24"/>
           <w:szCs w:val="24"/>
         </w:rPr>
-        <w:t xml:space="preserve">using pascal case (Example: </w:t>
-      </w:r>
-      <w:r>
-        <w:rPr>
-          <w:rFonts w:asciiTheme="majorBidi" w:hAnsiTheme="majorBidi" w:cstheme="majorBidi"/>
-          <w:sz w:val="24"/>
-          <w:szCs w:val="24"/>
-        </w:rPr>
-        <w:t>PublicAttribute</w:t>
-      </w:r>
-      <w:r>
-        <w:rPr>
-          <w:rFonts w:asciiTheme="majorBidi" w:hAnsiTheme="majorBidi" w:cstheme="majorBidi"/>
-          <w:sz w:val="24"/>
-          <w:szCs w:val="24"/>
-        </w:rPr>
-        <w:t>)</w:t>
+        <w:t>using pascal case (Example: PublicAttribute)</w:t>
       </w:r>
     </w:p>
     <w:p>
@@ -3847,23 +3715,7 @@
           <w:sz w:val="24"/>
           <w:szCs w:val="24"/>
         </w:rPr>
-        <w:t xml:space="preserve">(Example: </w:t>
-      </w:r>
-      <w:r>
-        <w:rPr>
-          <w:rFonts w:asciiTheme="majorBidi" w:hAnsiTheme="majorBidi" w:cstheme="majorBidi"/>
-          <w:sz w:val="24"/>
-          <w:szCs w:val="24"/>
-        </w:rPr>
-        <w:t>mPrivateAttribute</w:t>
-      </w:r>
-      <w:r>
-        <w:rPr>
-          <w:rFonts w:asciiTheme="majorBidi" w:hAnsiTheme="majorBidi" w:cstheme="majorBidi"/>
-          <w:sz w:val="24"/>
-          <w:szCs w:val="24"/>
-        </w:rPr>
-        <w:t>)</w:t>
+        <w:t>(Example: mPrivateAttribute)</w:t>
       </w:r>
     </w:p>
     <w:p>
@@ -3905,31 +3757,7 @@
           <w:sz w:val="24"/>
           <w:szCs w:val="24"/>
         </w:rPr>
-        <w:t xml:space="preserve"> using full caps separated with underscore “_” </w:t>
-      </w:r>
-      <w:r>
-        <w:rPr>
-          <w:rFonts w:asciiTheme="majorBidi" w:hAnsiTheme="majorBidi" w:cstheme="majorBidi"/>
-          <w:sz w:val="24"/>
-          <w:szCs w:val="24"/>
-        </w:rPr>
-        <w:t xml:space="preserve">(Example: </w:t>
-      </w:r>
-      <w:r>
-        <w:rPr>
-          <w:rFonts w:asciiTheme="majorBidi" w:hAnsiTheme="majorBidi" w:cstheme="majorBidi"/>
-          <w:sz w:val="24"/>
-          <w:szCs w:val="24"/>
-        </w:rPr>
-        <w:t>CONSTANT_VALUE</w:t>
-      </w:r>
-      <w:r>
-        <w:rPr>
-          <w:rFonts w:asciiTheme="majorBidi" w:hAnsiTheme="majorBidi" w:cstheme="majorBidi"/>
-          <w:sz w:val="24"/>
-          <w:szCs w:val="24"/>
-        </w:rPr>
-        <w:t>)</w:t>
+        <w:t xml:space="preserve"> using full caps separated with underscore “_” (Example: CONSTANT_VALUE)</w:t>
       </w:r>
     </w:p>
     <w:p>
@@ -3971,39 +3799,7 @@
           <w:sz w:val="24"/>
           <w:szCs w:val="24"/>
         </w:rPr>
-        <w:t xml:space="preserve"> using pascal</w:t>
-      </w:r>
-      <w:r>
-        <w:rPr>
-          <w:rFonts w:asciiTheme="majorBidi" w:hAnsiTheme="majorBidi" w:cstheme="majorBidi"/>
-          <w:sz w:val="24"/>
-          <w:szCs w:val="24"/>
-        </w:rPr>
-        <w:t xml:space="preserve"> c</w:t>
-      </w:r>
-      <w:r>
-        <w:rPr>
-          <w:rFonts w:asciiTheme="majorBidi" w:hAnsiTheme="majorBidi" w:cstheme="majorBidi"/>
-          <w:sz w:val="24"/>
-          <w:szCs w:val="24"/>
-        </w:rPr>
-        <w:t>ase with prefix “</w:t>
-      </w:r>
-      <w:r>
-        <w:rPr>
-          <w:rFonts w:asciiTheme="majorBidi" w:hAnsiTheme="majorBidi" w:cstheme="majorBidi"/>
-          <w:sz w:val="24"/>
-          <w:szCs w:val="24"/>
-        </w:rPr>
-        <w:t>t</w:t>
-      </w:r>
-      <w:r>
-        <w:rPr>
-          <w:rFonts w:asciiTheme="majorBidi" w:hAnsiTheme="majorBidi" w:cstheme="majorBidi"/>
-          <w:sz w:val="24"/>
-          <w:szCs w:val="24"/>
-        </w:rPr>
-        <w:t>”</w:t>
+        <w:t xml:space="preserve"> using pascal case with prefix “t”</w:t>
       </w:r>
       <w:r>
         <w:rPr>
@@ -4019,23 +3815,7 @@
           <w:sz w:val="24"/>
           <w:szCs w:val="24"/>
         </w:rPr>
-        <w:t xml:space="preserve">(Example: </w:t>
-      </w:r>
-      <w:r>
-        <w:rPr>
-          <w:rFonts w:asciiTheme="majorBidi" w:hAnsiTheme="majorBidi" w:cstheme="majorBidi"/>
-          <w:sz w:val="24"/>
-          <w:szCs w:val="24"/>
-        </w:rPr>
-        <w:t>tLocalVariable</w:t>
-      </w:r>
-      <w:r>
-        <w:rPr>
-          <w:rFonts w:asciiTheme="majorBidi" w:hAnsiTheme="majorBidi" w:cstheme="majorBidi"/>
-          <w:sz w:val="24"/>
-          <w:szCs w:val="24"/>
-        </w:rPr>
-        <w:t>)</w:t>
+        <w:t>(Example: tLocalVariable)</w:t>
       </w:r>
     </w:p>
     <w:p>
@@ -4077,31 +3857,63 @@
           <w:sz w:val="24"/>
           <w:szCs w:val="24"/>
         </w:rPr>
-        <w:t xml:space="preserve"> using camel case  </w:t>
-      </w:r>
-      <w:r>
-        <w:rPr>
-          <w:rFonts w:asciiTheme="majorBidi" w:hAnsiTheme="majorBidi" w:cstheme="majorBidi"/>
-          <w:sz w:val="24"/>
-          <w:szCs w:val="24"/>
-        </w:rPr>
-        <w:t xml:space="preserve">(Example: </w:t>
-      </w:r>
-      <w:r>
-        <w:rPr>
-          <w:rFonts w:asciiTheme="majorBidi" w:hAnsiTheme="majorBidi" w:cstheme="majorBidi"/>
-          <w:sz w:val="24"/>
-          <w:szCs w:val="24"/>
-        </w:rPr>
-        <w:t>methodParameter</w:t>
-      </w:r>
-      <w:r>
-        <w:rPr>
-          <w:rFonts w:asciiTheme="majorBidi" w:hAnsiTheme="majorBidi" w:cstheme="majorBidi"/>
-          <w:sz w:val="24"/>
-          <w:szCs w:val="24"/>
-        </w:rPr>
-        <w:t>)</w:t>
+        <w:t xml:space="preserve"> using camel case </w:t>
+      </w:r>
+      <w:r>
+        <w:rPr>
+          <w:rFonts w:asciiTheme="majorBidi" w:hAnsiTheme="majorBidi" w:cstheme="majorBidi"/>
+          <w:sz w:val="24"/>
+          <w:szCs w:val="24"/>
+        </w:rPr>
+        <w:t>with prefix “</w:t>
+      </w:r>
+      <w:r>
+        <w:rPr>
+          <w:rFonts w:asciiTheme="majorBidi" w:hAnsiTheme="majorBidi" w:cstheme="majorBidi"/>
+          <w:sz w:val="24"/>
+          <w:szCs w:val="24"/>
+        </w:rPr>
+        <w:t>p</w:t>
+      </w:r>
+      <w:r>
+        <w:rPr>
+          <w:rFonts w:asciiTheme="majorBidi" w:hAnsiTheme="majorBidi" w:cstheme="majorBidi"/>
+          <w:sz w:val="24"/>
+          <w:szCs w:val="24"/>
+        </w:rPr>
+        <w:t>”</w:t>
+      </w:r>
+      <w:r>
+        <w:rPr>
+          <w:rFonts w:asciiTheme="majorBidi" w:hAnsiTheme="majorBidi" w:cstheme="majorBidi"/>
+          <w:sz w:val="24"/>
+          <w:szCs w:val="24"/>
+        </w:rPr>
+        <w:t xml:space="preserve"> </w:t>
+      </w:r>
+      <w:r>
+        <w:rPr>
+          <w:rFonts w:asciiTheme="majorBidi" w:hAnsiTheme="majorBidi" w:cstheme="majorBidi"/>
+          <w:sz w:val="24"/>
+          <w:szCs w:val="24"/>
+        </w:rPr>
+        <w:t xml:space="preserve"> (Example: </w:t>
+      </w:r>
+      <w:r>
+        <w:rPr>
+          <w:rFonts w:asciiTheme="majorBidi" w:hAnsiTheme="majorBidi" w:cstheme="majorBidi"/>
+          <w:sz w:val="24"/>
+          <w:szCs w:val="24"/>
+        </w:rPr>
+        <w:t>pM</w:t>
+      </w:r>
+      <w:r>
+        <w:rPr>
+          <w:rFonts w:asciiTheme="majorBidi" w:hAnsiTheme="majorBidi" w:cstheme="majorBidi"/>
+          <w:sz w:val="24"/>
+          <w:szCs w:val="24"/>
+        </w:rPr>
+        <w:t>ethodParameter)</w:t>
       </w:r>
     </w:p>
     <w:p>

</xml_diff>